<commit_message>
data seed method filled
</commit_message>
<xml_diff>
--- a/CodeFirstHW/TASKS.docx
+++ b/CodeFirstHW/TASKS.docx
@@ -324,45 +324,45 @@
       <w:r>
         <w:t>Materials can belong to one or more courses</w:t>
       </w:r>
+    </w:p>
+    <w:p>
+      <w:r>
+        <w:t xml:space="preserve">Add navigational properties in all models </w:t>
+      </w:r>
+      <w:r>
+        <w:t>to simplify</w:t>
+      </w:r>
+      <w:r>
+        <w:t xml:space="preserve"> navigation.</w:t>
+      </w:r>
+      <w:r>
+        <w:t xml:space="preserve"> </w:t>
+      </w:r>
+      <w:r>
+        <w:t>Annotate the data models with the appropriate attributes and validations and enable code first migrations.</w:t>
+      </w:r>
+    </w:p>
+    <w:p>
+      <w:pPr>
+        <w:pStyle w:val="Heading2"/>
+      </w:pPr>
+      <w:r>
+        <w:t xml:space="preserve">Seed </w:t>
+      </w:r>
+      <w:r>
+        <w:t xml:space="preserve">Some </w:t>
+      </w:r>
+      <w:r>
+        <w:t xml:space="preserve">Data </w:t>
+      </w:r>
+      <w:r>
+        <w:t xml:space="preserve">in </w:t>
+      </w:r>
+      <w:r>
+        <w:t>Database</w:t>
+      </w:r>
       <w:bookmarkStart w:id="0" w:name="_GoBack"/>
       <w:bookmarkEnd w:id="0"/>
-    </w:p>
-    <w:p>
-      <w:r>
-        <w:t xml:space="preserve">Add navigational properties in all models </w:t>
-      </w:r>
-      <w:r>
-        <w:t>to simplify</w:t>
-      </w:r>
-      <w:r>
-        <w:t xml:space="preserve"> navigation.</w:t>
-      </w:r>
-      <w:r>
-        <w:t xml:space="preserve"> </w:t>
-      </w:r>
-      <w:r>
-        <w:t>Annotate the data models with the appropriate attributes and validations and enable code first migrations.</w:t>
-      </w:r>
-    </w:p>
-    <w:p>
-      <w:pPr>
-        <w:pStyle w:val="Heading2"/>
-      </w:pPr>
-      <w:r>
-        <w:t xml:space="preserve">Seed </w:t>
-      </w:r>
-      <w:r>
-        <w:t xml:space="preserve">Some </w:t>
-      </w:r>
-      <w:r>
-        <w:t xml:space="preserve">Data </w:t>
-      </w:r>
-      <w:r>
-        <w:t xml:space="preserve">in </w:t>
-      </w:r>
-      <w:r>
-        <w:t>Database</w:t>
-      </w:r>
     </w:p>
     <w:p>
       <w:r>
@@ -376,7 +376,13 @@
         <w:t>seed method</w:t>
       </w:r>
       <w:r>
-        <w:t xml:space="preserve"> that fills the database with sample data (randomly generated). Fill a few students, courses, materials and homework submissions. Configure the EF to run the seed method after the database is created for a first time.</w:t>
+        <w:t xml:space="preserve"> that fills the database with sample data (randomly generated). Fill a few students, courses, materials and homework submissions. Configure the EF to run the seed method after the database is created for </w:t>
+      </w:r>
+      <w:r>
+        <w:t>the</w:t>
+      </w:r>
+      <w:r>
+        <w:t xml:space="preserve"> first time.</w:t>
       </w:r>
     </w:p>
     <w:p>
@@ -2252,7 +2258,7 @@
         </mc:Choice>
         <mc:Fallback>
           <w:pict>
-            <v:line w14:anchorId="10CD4180" id="Straight Connector 1" o:spid="_x0000_s1026" style="position:absolute;flip:y;z-index:251662336;visibility:visible;mso-wrap-style:square;mso-width-percent:0;mso-height-percent:0;mso-wrap-distance-left:9pt;mso-wrap-distance-top:0;mso-wrap-distance-right:9pt;mso-wrap-distance-bottom:0;mso-position-horizontal:absolute;mso-position-horizontal-relative:text;mso-position-vertical:absolute;mso-position-vertical-relative:text;mso-width-percent:0;mso-height-percent:0;mso-width-relative:margin;mso-height-relative:margin" from="-.35pt,11.2pt" to="520.45pt,11.2pt" o:gfxdata="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" strokecolor="#f37123" strokeweight="1pt">
+            <v:line w14:anchorId="08A5366A" id="Straight Connector 1" o:spid="_x0000_s1026" style="position:absolute;flip:y;z-index:251662336;visibility:visible;mso-wrap-style:square;mso-width-percent:0;mso-height-percent:0;mso-wrap-distance-left:9pt;mso-wrap-distance-top:0;mso-wrap-distance-right:9pt;mso-wrap-distance-bottom:0;mso-position-horizontal:absolute;mso-position-horizontal-relative:text;mso-position-vertical:absolute;mso-position-vertical-relative:text;mso-width-percent:0;mso-height-percent:0;mso-width-relative:margin;mso-height-relative:margin" from="-.35pt,11.2pt" to="520.45pt,11.2pt" o:gfxdata="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" strokecolor="#f37123" strokeweight="1pt">
               <v:stroke endcap="round"/>
             </v:line>
           </w:pict>
@@ -7981,7 +7987,7 @@
 </file>
 
 <file path=customXml/itemProps1.xml><?xml version="1.0" encoding="utf-8"?>
-<ds:datastoreItem xmlns:ds="http://schemas.openxmlformats.org/officeDocument/2006/customXml" ds:itemID="{21D534E2-45E6-4128-9C32-911384708292}">
+<ds:datastoreItem xmlns:ds="http://schemas.openxmlformats.org/officeDocument/2006/customXml" ds:itemID="{B21F3296-A111-4E2D-8528-AFFB4D3B069B}">
   <ds:schemaRefs>
     <ds:schemaRef ds:uri="http://schemas.openxmlformats.org/officeDocument/2006/bibliography"/>
   </ds:schemaRefs>

</xml_diff>